<commit_message>
Probando un commit desde clase
</commit_message>
<xml_diff>
--- a/ENDES_T2_Tar_Fernandez_Valles_Miguel.docx
+++ b/ENDES_T2_Tar_Fernandez_Valles_Miguel.docx
@@ -129,23 +129,7 @@
         <w:ind w:firstLine="708"/>
       </w:pPr>
       <w:r>
-        <w:t xml:space="preserve">-Captura de pantalla del resultado de ejecutar </w:t>
-      </w:r>
-      <w:proofErr w:type="spellStart"/>
-      <w:r>
-        <w:t>git</w:t>
-      </w:r>
-      <w:proofErr w:type="spellEnd"/>
-      <w:r>
-        <w:t xml:space="preserve"> </w:t>
-      </w:r>
-      <w:proofErr w:type="gramStart"/>
-      <w:r>
-        <w:t>status</w:t>
-      </w:r>
-      <w:proofErr w:type="gramEnd"/>
-      <w:r>
-        <w:t xml:space="preserve"> cuando el repositorio está "al día".</w:t>
+        <w:t>-Captura de pantalla del resultado de ejecutar git status cuando el repositorio está "al día".</w:t>
       </w:r>
     </w:p>
     <w:p>
@@ -206,39 +190,15 @@
     </w:p>
     <w:p>
       <w:pPr>
-        <w:ind w:firstLine="708"/>
+        <w:pStyle w:val="Prrafodelista"/>
+        <w:numPr>
+          <w:ilvl w:val="0"/>
+          <w:numId w:val="7"/>
+        </w:numPr>
       </w:pPr>
       <w:r>
         <w:lastRenderedPageBreak/>
-        <w:t xml:space="preserve">-Una captura de pantalla del resultado de ejecutar </w:t>
-      </w:r>
-      <w:proofErr w:type="spellStart"/>
-      <w:r>
-        <w:t>git</w:t>
-      </w:r>
-      <w:proofErr w:type="spellEnd"/>
-      <w:r>
-        <w:t xml:space="preserve"> </w:t>
-      </w:r>
-      <w:proofErr w:type="gramStart"/>
-      <w:r>
-        <w:t>status</w:t>
-      </w:r>
-      <w:proofErr w:type="gramEnd"/>
-      <w:r>
-        <w:t xml:space="preserve"> cuando hay un archivo nuevo </w:t>
-      </w:r>
-      <w:r>
-        <w:tab/>
-        <w:t xml:space="preserve">que </w:t>
-      </w:r>
-      <w:proofErr w:type="spellStart"/>
-      <w:r>
-        <w:t>git</w:t>
-      </w:r>
-      <w:proofErr w:type="spellEnd"/>
-      <w:r>
-        <w:t xml:space="preserve"> todavía no está rastreando.</w:t>
+        <w:t>Una captura de pantalla del resultado de ejecutar git status cuando hay un archivo nuevo que git todavía no está rastreando.</w:t>
       </w:r>
     </w:p>
     <w:p>
@@ -297,39 +257,7 @@
         <w:ind w:left="708"/>
       </w:pPr>
       <w:r>
-        <w:t xml:space="preserve">-Una captura de pantalla del resultado de ejecutar </w:t>
-      </w:r>
-      <w:proofErr w:type="spellStart"/>
-      <w:r>
-        <w:t>git</w:t>
-      </w:r>
-      <w:proofErr w:type="spellEnd"/>
-      <w:r>
-        <w:t xml:space="preserve"> </w:t>
-      </w:r>
-      <w:proofErr w:type="gramStart"/>
-      <w:r>
-        <w:t>status</w:t>
-      </w:r>
-      <w:proofErr w:type="gramEnd"/>
-      <w:r>
-        <w:t xml:space="preserve"> cuando hay archivos en la fase </w:t>
-      </w:r>
-      <w:proofErr w:type="spellStart"/>
-      <w:r>
-        <w:t>staged</w:t>
-      </w:r>
-      <w:proofErr w:type="spellEnd"/>
-      <w:r>
-        <w:t xml:space="preserve">, es decir; están preparados para hacer un </w:t>
-      </w:r>
-      <w:proofErr w:type="spellStart"/>
-      <w:r>
-        <w:t>commit</w:t>
-      </w:r>
-      <w:proofErr w:type="spellEnd"/>
-      <w:r>
-        <w:t>.</w:t>
+        <w:t>-Una captura de pantalla del resultado de ejecutar git status cuando hay archivos en la fase staged, es decir; están preparados para hacer un commit.</w:t>
       </w:r>
     </w:p>
     <w:p>
@@ -394,23 +322,7 @@
       </w:pPr>
       <w:r>
         <w:lastRenderedPageBreak/>
-        <w:t xml:space="preserve">-Una captura de pantalla del resultado de ejecutar </w:t>
-      </w:r>
-      <w:proofErr w:type="spellStart"/>
-      <w:r>
-        <w:t>git</w:t>
-      </w:r>
-      <w:proofErr w:type="spellEnd"/>
-      <w:r>
-        <w:t xml:space="preserve"> </w:t>
-      </w:r>
-      <w:proofErr w:type="gramStart"/>
-      <w:r>
-        <w:t>status</w:t>
-      </w:r>
-      <w:proofErr w:type="gramEnd"/>
-      <w:r>
-        <w:t xml:space="preserve"> cuando el repositorio local está </w:t>
+        <w:t xml:space="preserve">-Una captura de pantalla del resultado de ejecutar git status cuando el repositorio local está </w:t>
       </w:r>
       <w:r>
         <w:tab/>
@@ -574,30 +486,7 @@
           <w:sz w:val="24"/>
           <w:szCs w:val="24"/>
         </w:rPr>
-        <w:t xml:space="preserve">Visual </w:t>
-      </w:r>
-      <w:proofErr w:type="spellStart"/>
-      <w:proofErr w:type="gramStart"/>
-      <w:r>
-        <w:rPr>
-          <w:b/>
-          <w:bCs/>
-          <w:color w:val="000000" w:themeColor="text1"/>
-          <w:sz w:val="24"/>
-          <w:szCs w:val="24"/>
-        </w:rPr>
-        <w:t>Code</w:t>
-      </w:r>
-      <w:proofErr w:type="spellEnd"/>
-      <w:r>
-        <w:rPr>
-          <w:b/>
-          <w:bCs/>
-          <w:color w:val="000000" w:themeColor="text1"/>
-          <w:sz w:val="24"/>
-          <w:szCs w:val="24"/>
-        </w:rPr>
-        <w:t xml:space="preserve">  </w:t>
+        <w:t xml:space="preserve">Visual Code  </w:t>
       </w:r>
       <w:r>
         <w:rPr>
@@ -607,29 +496,16 @@
         </w:rPr>
         <w:t>y</w:t>
       </w:r>
-      <w:proofErr w:type="gramEnd"/>
-      <w:r>
-        <w:rPr>
-          <w:b/>
-          <w:bCs/>
-          <w:color w:val="000000" w:themeColor="text1"/>
-          <w:sz w:val="24"/>
-          <w:szCs w:val="24"/>
-        </w:rPr>
-        <w:t xml:space="preserve"> </w:t>
-      </w:r>
-      <w:proofErr w:type="spellStart"/>
-      <w:r>
-        <w:rPr>
-          <w:b/>
-          <w:bCs/>
-          <w:color w:val="000000" w:themeColor="text1"/>
-          <w:sz w:val="24"/>
-          <w:szCs w:val="24"/>
-        </w:rPr>
-        <w:t>Atom</w:t>
-      </w:r>
-      <w:proofErr w:type="spellEnd"/>
+      <w:r>
+        <w:rPr>
+          <w:b/>
+          <w:bCs/>
+          <w:color w:val="000000" w:themeColor="text1"/>
+          <w:sz w:val="24"/>
+          <w:szCs w:val="24"/>
+        </w:rPr>
+        <w:t xml:space="preserve"> Atom</w:t>
+      </w:r>
       <w:r>
         <w:rPr>
           <w:color w:val="000000" w:themeColor="text1"/>
@@ -690,20 +566,8 @@
           <w:sz w:val="24"/>
           <w:szCs w:val="24"/>
         </w:rPr>
-        <w:t xml:space="preserve">Visual </w:t>
-      </w:r>
-      <w:proofErr w:type="gramStart"/>
-      <w:r>
-        <w:rPr>
-          <w:b/>
-          <w:bCs/>
-          <w:color w:val="000000" w:themeColor="text1"/>
-          <w:sz w:val="24"/>
-          <w:szCs w:val="24"/>
-        </w:rPr>
-        <w:t>Studio :</w:t>
-      </w:r>
-      <w:proofErr w:type="gramEnd"/>
+        <w:t>Visual Studio :</w:t>
+      </w:r>
       <w:r>
         <w:rPr>
           <w:color w:val="000000" w:themeColor="text1"/>
@@ -726,27 +590,15 @@
           <w:szCs w:val="24"/>
         </w:rPr>
       </w:pPr>
-      <w:proofErr w:type="spellStart"/>
-      <w:r>
-        <w:rPr>
-          <w:b/>
-          <w:bCs/>
-          <w:color w:val="000000" w:themeColor="text1"/>
-          <w:sz w:val="24"/>
-          <w:szCs w:val="24"/>
-        </w:rPr>
-        <w:t>Atom</w:t>
-      </w:r>
-      <w:proofErr w:type="spellEnd"/>
-      <w:r>
-        <w:rPr>
-          <w:b/>
-          <w:bCs/>
-          <w:color w:val="000000" w:themeColor="text1"/>
-          <w:sz w:val="24"/>
-          <w:szCs w:val="24"/>
-        </w:rPr>
-        <w:t>:</w:t>
+      <w:r>
+        <w:rPr>
+          <w:b/>
+          <w:bCs/>
+          <w:color w:val="000000" w:themeColor="text1"/>
+          <w:sz w:val="24"/>
+          <w:szCs w:val="24"/>
+        </w:rPr>
+        <w:t>Atom:</w:t>
       </w:r>
       <w:r>
         <w:rPr>
@@ -834,20 +686,8 @@
           <w:sz w:val="24"/>
           <w:szCs w:val="24"/>
         </w:rPr>
-        <w:t xml:space="preserve">Visual </w:t>
-      </w:r>
-      <w:proofErr w:type="gramStart"/>
-      <w:r>
-        <w:rPr>
-          <w:b/>
-          <w:bCs/>
-          <w:color w:val="000000" w:themeColor="text1"/>
-          <w:sz w:val="24"/>
-          <w:szCs w:val="24"/>
-        </w:rPr>
-        <w:t>Studio :</w:t>
-      </w:r>
-      <w:proofErr w:type="gramEnd"/>
+        <w:t>Visual Studio :</w:t>
+      </w:r>
       <w:r>
         <w:rPr>
           <w:color w:val="000000" w:themeColor="text1"/>
@@ -870,7 +710,24 @@
           <w:szCs w:val="24"/>
         </w:rPr>
       </w:pPr>
-      <w:proofErr w:type="spellStart"/>
+      <w:r>
+        <w:rPr>
+          <w:b/>
+          <w:bCs/>
+          <w:color w:val="000000" w:themeColor="text1"/>
+          <w:sz w:val="24"/>
+          <w:szCs w:val="24"/>
+        </w:rPr>
+        <w:t>Atom:</w:t>
+      </w:r>
+      <w:r>
+        <w:rPr>
+          <w:color w:val="000000" w:themeColor="text1"/>
+          <w:sz w:val="24"/>
+          <w:szCs w:val="24"/>
+        </w:rPr>
+        <w:t xml:space="preserve"> Puedes agregar más cosas llamadas "paquetes" para hacer que </w:t>
+      </w:r>
       <w:r>
         <w:rPr>
           <w:b/>
@@ -881,37 +738,6 @@
         </w:rPr>
         <w:t>Atom</w:t>
       </w:r>
-      <w:proofErr w:type="spellEnd"/>
-      <w:r>
-        <w:rPr>
-          <w:b/>
-          <w:bCs/>
-          <w:color w:val="000000" w:themeColor="text1"/>
-          <w:sz w:val="24"/>
-          <w:szCs w:val="24"/>
-        </w:rPr>
-        <w:t>:</w:t>
-      </w:r>
-      <w:r>
-        <w:rPr>
-          <w:color w:val="000000" w:themeColor="text1"/>
-          <w:sz w:val="24"/>
-          <w:szCs w:val="24"/>
-        </w:rPr>
-        <w:t xml:space="preserve"> Puedes agregar más cosas llamadas "paquetes" para hacer que </w:t>
-      </w:r>
-      <w:proofErr w:type="spellStart"/>
-      <w:r>
-        <w:rPr>
-          <w:b/>
-          <w:bCs/>
-          <w:color w:val="000000" w:themeColor="text1"/>
-          <w:sz w:val="24"/>
-          <w:szCs w:val="24"/>
-        </w:rPr>
-        <w:t>Atom</w:t>
-      </w:r>
-      <w:proofErr w:type="spellEnd"/>
       <w:r>
         <w:rPr>
           <w:color w:val="000000" w:themeColor="text1"/>
@@ -932,27 +758,15 @@
           <w:szCs w:val="24"/>
         </w:rPr>
       </w:pPr>
-      <w:proofErr w:type="spellStart"/>
-      <w:r>
-        <w:rPr>
-          <w:b/>
-          <w:bCs/>
-          <w:color w:val="000000" w:themeColor="text1"/>
-          <w:sz w:val="24"/>
-          <w:szCs w:val="24"/>
-        </w:rPr>
-        <w:t>Depuracion</w:t>
-      </w:r>
-      <w:proofErr w:type="spellEnd"/>
-      <w:r>
-        <w:rPr>
-          <w:b/>
-          <w:bCs/>
-          <w:color w:val="000000" w:themeColor="text1"/>
-          <w:sz w:val="24"/>
-          <w:szCs w:val="24"/>
-        </w:rPr>
-        <w:t>:</w:t>
+      <w:r>
+        <w:rPr>
+          <w:b/>
+          <w:bCs/>
+          <w:color w:val="000000" w:themeColor="text1"/>
+          <w:sz w:val="24"/>
+          <w:szCs w:val="24"/>
+        </w:rPr>
+        <w:t>Depuracion:</w:t>
       </w:r>
     </w:p>
     <w:p>
@@ -1074,27 +888,15 @@
           <w:szCs w:val="24"/>
         </w:rPr>
       </w:pPr>
-      <w:proofErr w:type="spellStart"/>
-      <w:r>
-        <w:rPr>
-          <w:b/>
-          <w:bCs/>
-          <w:color w:val="000000" w:themeColor="text1"/>
-          <w:sz w:val="24"/>
-          <w:szCs w:val="24"/>
-        </w:rPr>
-        <w:t>Atom</w:t>
-      </w:r>
-      <w:proofErr w:type="spellEnd"/>
-      <w:r>
-        <w:rPr>
-          <w:b/>
-          <w:bCs/>
-          <w:color w:val="000000" w:themeColor="text1"/>
-          <w:sz w:val="24"/>
-          <w:szCs w:val="24"/>
-        </w:rPr>
-        <w:t>:</w:t>
+      <w:r>
+        <w:rPr>
+          <w:b/>
+          <w:bCs/>
+          <w:color w:val="000000" w:themeColor="text1"/>
+          <w:sz w:val="24"/>
+          <w:szCs w:val="24"/>
+        </w:rPr>
+        <w:t>Atom:</w:t>
       </w:r>
       <w:r>
         <w:rPr>
@@ -1180,53 +982,23 @@
           <w:szCs w:val="24"/>
         </w:rPr>
       </w:pPr>
-      <w:proofErr w:type="spellStart"/>
-      <w:r>
-        <w:rPr>
-          <w:b/>
-          <w:bCs/>
-          <w:color w:val="000000" w:themeColor="text1"/>
-          <w:sz w:val="24"/>
-          <w:szCs w:val="24"/>
-        </w:rPr>
-        <w:t>Atom</w:t>
-      </w:r>
-      <w:proofErr w:type="spellEnd"/>
-      <w:r>
-        <w:rPr>
-          <w:b/>
-          <w:bCs/>
-          <w:color w:val="000000" w:themeColor="text1"/>
-          <w:sz w:val="24"/>
-          <w:szCs w:val="24"/>
-        </w:rPr>
-        <w:t>:</w:t>
-      </w:r>
-      <w:r>
-        <w:rPr>
-          <w:color w:val="000000" w:themeColor="text1"/>
-          <w:sz w:val="24"/>
-          <w:szCs w:val="24"/>
-        </w:rPr>
-        <w:t xml:space="preserve"> También se ve bien y puedes personalizar cómo se ve. Puedes dividir la pantalla como en Visual Studio </w:t>
-      </w:r>
-      <w:proofErr w:type="spellStart"/>
-      <w:r>
-        <w:rPr>
-          <w:color w:val="000000" w:themeColor="text1"/>
-          <w:sz w:val="24"/>
-          <w:szCs w:val="24"/>
-        </w:rPr>
-        <w:t>Code</w:t>
-      </w:r>
-      <w:proofErr w:type="spellEnd"/>
-      <w:r>
-        <w:rPr>
-          <w:color w:val="000000" w:themeColor="text1"/>
-          <w:sz w:val="24"/>
-          <w:szCs w:val="24"/>
-        </w:rPr>
-        <w:t>.</w:t>
+      <w:r>
+        <w:rPr>
+          <w:b/>
+          <w:bCs/>
+          <w:color w:val="000000" w:themeColor="text1"/>
+          <w:sz w:val="24"/>
+          <w:szCs w:val="24"/>
+        </w:rPr>
+        <w:t>Atom:</w:t>
+      </w:r>
+      <w:r>
+        <w:rPr>
+          <w:color w:val="000000" w:themeColor="text1"/>
+          <w:sz w:val="24"/>
+          <w:szCs w:val="24"/>
+        </w:rPr>
+        <w:t xml:space="preserve"> También se ve bien y puedes personalizar cómo se ve. Puedes dividir la pantalla como en Visual Studio Code.</w:t>
       </w:r>
     </w:p>
     <w:p>
@@ -1288,23 +1060,7 @@
           <w:sz w:val="24"/>
           <w:szCs w:val="24"/>
         </w:rPr>
-        <w:t xml:space="preserve"> Hay muchas personas que lo usan, así </w:t>
-      </w:r>
-      <w:r>
-        <w:rPr>
-          <w:color w:val="000000" w:themeColor="text1"/>
-          <w:sz w:val="24"/>
-          <w:szCs w:val="24"/>
-        </w:rPr>
-        <w:t>que,</w:t>
-      </w:r>
-      <w:r>
-        <w:rPr>
-          <w:color w:val="000000" w:themeColor="text1"/>
-          <w:sz w:val="24"/>
-          <w:szCs w:val="24"/>
-        </w:rPr>
-        <w:t xml:space="preserve"> si necesitas ayuda, puedes encontrar respuestas fácilmente en internet.</w:t>
+        <w:t xml:space="preserve"> Hay muchas personas que lo usan, así que, si necesitas ayuda, puedes encontrar respuestas fácilmente en internet.</w:t>
       </w:r>
     </w:p>
     <w:p>
@@ -1320,27 +1076,15 @@
           <w:szCs w:val="24"/>
         </w:rPr>
       </w:pPr>
-      <w:proofErr w:type="spellStart"/>
-      <w:r>
-        <w:rPr>
-          <w:b/>
-          <w:bCs/>
-          <w:color w:val="000000" w:themeColor="text1"/>
-          <w:sz w:val="24"/>
-          <w:szCs w:val="24"/>
-        </w:rPr>
-        <w:t>Atom</w:t>
-      </w:r>
-      <w:proofErr w:type="spellEnd"/>
-      <w:r>
-        <w:rPr>
-          <w:b/>
-          <w:bCs/>
-          <w:color w:val="000000" w:themeColor="text1"/>
-          <w:sz w:val="24"/>
-          <w:szCs w:val="24"/>
-        </w:rPr>
-        <w:t>:</w:t>
+      <w:r>
+        <w:rPr>
+          <w:b/>
+          <w:bCs/>
+          <w:color w:val="000000" w:themeColor="text1"/>
+          <w:sz w:val="24"/>
+          <w:szCs w:val="24"/>
+        </w:rPr>
+        <w:t>Atom:</w:t>
       </w:r>
       <w:r>
         <w:rPr>
@@ -1670,39 +1414,7 @@
           <w:rFonts w:ascii="Segoe UI" w:hAnsi="Segoe UI" w:cs="Segoe UI"/>
           <w:color w:val="0F0F0F"/>
         </w:rPr>
-        <w:t xml:space="preserve">se distribuye bajo una licencia de código abierto (Apache </w:t>
-      </w:r>
-      <w:proofErr w:type="spellStart"/>
-      <w:r>
-        <w:rPr>
-          <w:rFonts w:ascii="Segoe UI" w:hAnsi="Segoe UI" w:cs="Segoe UI"/>
-          <w:color w:val="0F0F0F"/>
-        </w:rPr>
-        <w:t>License</w:t>
-      </w:r>
-      <w:proofErr w:type="spellEnd"/>
-      <w:r>
-        <w:rPr>
-          <w:rFonts w:ascii="Segoe UI" w:hAnsi="Segoe UI" w:cs="Segoe UI"/>
-          <w:color w:val="0F0F0F"/>
-        </w:rPr>
-        <w:t xml:space="preserve">, </w:t>
-      </w:r>
-      <w:proofErr w:type="spellStart"/>
-      <w:r>
-        <w:rPr>
-          <w:rFonts w:ascii="Segoe UI" w:hAnsi="Segoe UI" w:cs="Segoe UI"/>
-          <w:color w:val="0F0F0F"/>
-        </w:rPr>
-        <w:t>Version</w:t>
-      </w:r>
-      <w:proofErr w:type="spellEnd"/>
-      <w:r>
-        <w:rPr>
-          <w:rFonts w:ascii="Segoe UI" w:hAnsi="Segoe UI" w:cs="Segoe UI"/>
-          <w:color w:val="0F0F0F"/>
-        </w:rPr>
-        <w:t xml:space="preserve"> 2.0), lo que significa que es gratuito y los desarrolladores pueden acceder al código fuente, modificarlo y compartirlo.</w:t>
+        <w:t>se distribuye bajo una licencia de código abierto (Apache License, Version 2.0), lo que significa que es gratuito y los desarrolladores pueden acceder al código fuente, modificarlo y compartirlo.</w:t>
       </w:r>
     </w:p>
     <w:p>
@@ -2080,6 +1792,118 @@
     </w:lvl>
   </w:abstractNum>
   <w:abstractNum w:abstractNumId="3" w15:restartNumberingAfterBreak="0">
+    <w:nsid w:val="38A013F4"/>
+    <w:multiLevelType w:val="hybridMultilevel"/>
+    <w:tmpl w:val="74FC72A6"/>
+    <w:lvl w:ilvl="0" w:tplc="6616F166">
+      <w:numFmt w:val="bullet"/>
+      <w:lvlText w:val="-"/>
+      <w:lvlJc w:val="left"/>
+      <w:pPr>
+        <w:ind w:left="1068" w:hanging="360"/>
+      </w:pPr>
+      <w:rPr>
+        <w:rFonts w:ascii="Calibri" w:eastAsiaTheme="minorHAnsi" w:hAnsi="Calibri" w:cs="Calibri" w:hint="default"/>
+      </w:rPr>
+    </w:lvl>
+    <w:lvl w:ilvl="1" w:tplc="0C0A0003" w:tentative="1">
+      <w:start w:val="1"/>
+      <w:numFmt w:val="bullet"/>
+      <w:lvlText w:val="o"/>
+      <w:lvlJc w:val="left"/>
+      <w:pPr>
+        <w:ind w:left="1788" w:hanging="360"/>
+      </w:pPr>
+      <w:rPr>
+        <w:rFonts w:ascii="Courier New" w:hAnsi="Courier New" w:cs="Courier New" w:hint="default"/>
+      </w:rPr>
+    </w:lvl>
+    <w:lvl w:ilvl="2" w:tplc="0C0A0005" w:tentative="1">
+      <w:start w:val="1"/>
+      <w:numFmt w:val="bullet"/>
+      <w:lvlText w:val=""/>
+      <w:lvlJc w:val="left"/>
+      <w:pPr>
+        <w:ind w:left="2508" w:hanging="360"/>
+      </w:pPr>
+      <w:rPr>
+        <w:rFonts w:ascii="Wingdings" w:hAnsi="Wingdings" w:hint="default"/>
+      </w:rPr>
+    </w:lvl>
+    <w:lvl w:ilvl="3" w:tplc="0C0A0001" w:tentative="1">
+      <w:start w:val="1"/>
+      <w:numFmt w:val="bullet"/>
+      <w:lvlText w:val=""/>
+      <w:lvlJc w:val="left"/>
+      <w:pPr>
+        <w:ind w:left="3228" w:hanging="360"/>
+      </w:pPr>
+      <w:rPr>
+        <w:rFonts w:ascii="Symbol" w:hAnsi="Symbol" w:hint="default"/>
+      </w:rPr>
+    </w:lvl>
+    <w:lvl w:ilvl="4" w:tplc="0C0A0003" w:tentative="1">
+      <w:start w:val="1"/>
+      <w:numFmt w:val="bullet"/>
+      <w:lvlText w:val="o"/>
+      <w:lvlJc w:val="left"/>
+      <w:pPr>
+        <w:ind w:left="3948" w:hanging="360"/>
+      </w:pPr>
+      <w:rPr>
+        <w:rFonts w:ascii="Courier New" w:hAnsi="Courier New" w:cs="Courier New" w:hint="default"/>
+      </w:rPr>
+    </w:lvl>
+    <w:lvl w:ilvl="5" w:tplc="0C0A0005" w:tentative="1">
+      <w:start w:val="1"/>
+      <w:numFmt w:val="bullet"/>
+      <w:lvlText w:val=""/>
+      <w:lvlJc w:val="left"/>
+      <w:pPr>
+        <w:ind w:left="4668" w:hanging="360"/>
+      </w:pPr>
+      <w:rPr>
+        <w:rFonts w:ascii="Wingdings" w:hAnsi="Wingdings" w:hint="default"/>
+      </w:rPr>
+    </w:lvl>
+    <w:lvl w:ilvl="6" w:tplc="0C0A0001" w:tentative="1">
+      <w:start w:val="1"/>
+      <w:numFmt w:val="bullet"/>
+      <w:lvlText w:val=""/>
+      <w:lvlJc w:val="left"/>
+      <w:pPr>
+        <w:ind w:left="5388" w:hanging="360"/>
+      </w:pPr>
+      <w:rPr>
+        <w:rFonts w:ascii="Symbol" w:hAnsi="Symbol" w:hint="default"/>
+      </w:rPr>
+    </w:lvl>
+    <w:lvl w:ilvl="7" w:tplc="0C0A0003" w:tentative="1">
+      <w:start w:val="1"/>
+      <w:numFmt w:val="bullet"/>
+      <w:lvlText w:val="o"/>
+      <w:lvlJc w:val="left"/>
+      <w:pPr>
+        <w:ind w:left="6108" w:hanging="360"/>
+      </w:pPr>
+      <w:rPr>
+        <w:rFonts w:ascii="Courier New" w:hAnsi="Courier New" w:cs="Courier New" w:hint="default"/>
+      </w:rPr>
+    </w:lvl>
+    <w:lvl w:ilvl="8" w:tplc="0C0A0005" w:tentative="1">
+      <w:start w:val="1"/>
+      <w:numFmt w:val="bullet"/>
+      <w:lvlText w:val=""/>
+      <w:lvlJc w:val="left"/>
+      <w:pPr>
+        <w:ind w:left="6828" w:hanging="360"/>
+      </w:pPr>
+      <w:rPr>
+        <w:rFonts w:ascii="Wingdings" w:hAnsi="Wingdings" w:hint="default"/>
+      </w:rPr>
+    </w:lvl>
+  </w:abstractNum>
+  <w:abstractNum w:abstractNumId="4" w15:restartNumberingAfterBreak="0">
     <w:nsid w:val="3A119035"/>
     <w:multiLevelType w:val="hybridMultilevel"/>
     <w:tmpl w:val="EC5640CA"/>
@@ -2165,7 +1989,7 @@
       </w:pPr>
     </w:lvl>
   </w:abstractNum>
-  <w:abstractNum w:abstractNumId="4" w15:restartNumberingAfterBreak="0">
+  <w:abstractNum w:abstractNumId="5" w15:restartNumberingAfterBreak="0">
     <w:nsid w:val="58F2167F"/>
     <w:multiLevelType w:val="multilevel"/>
     <w:tmpl w:val="6DE8BD3E"/>
@@ -2282,7 +2106,7 @@
       </w:pPr>
     </w:lvl>
   </w:abstractNum>
-  <w:abstractNum w:abstractNumId="5" w15:restartNumberingAfterBreak="0">
+  <w:abstractNum w:abstractNumId="6" w15:restartNumberingAfterBreak="0">
     <w:nsid w:val="7C07C665"/>
     <w:multiLevelType w:val="hybridMultilevel"/>
     <w:tmpl w:val="8DF207BC"/>
@@ -2372,19 +2196,22 @@
     <w:abstractNumId w:val="2"/>
   </w:num>
   <w:num w:numId="2" w16cid:durableId="1217551284">
-    <w:abstractNumId w:val="3"/>
+    <w:abstractNumId w:val="4"/>
   </w:num>
   <w:num w:numId="3" w16cid:durableId="2145999515">
-    <w:abstractNumId w:val="5"/>
+    <w:abstractNumId w:val="6"/>
   </w:num>
   <w:num w:numId="4" w16cid:durableId="1346787974">
-    <w:abstractNumId w:val="4"/>
+    <w:abstractNumId w:val="5"/>
   </w:num>
   <w:num w:numId="5" w16cid:durableId="1748334966">
     <w:abstractNumId w:val="0"/>
   </w:num>
   <w:num w:numId="6" w16cid:durableId="1297032616">
     <w:abstractNumId w:val="1"/>
+  </w:num>
+  <w:num w:numId="7" w16cid:durableId="2039352625">
+    <w:abstractNumId w:val="3"/>
   </w:num>
 </w:numbering>
 </file>
@@ -2791,6 +2618,7 @@
   <w:style w:type="character" w:default="1" w:styleId="Fuentedeprrafopredeter">
     <w:name w:val="Default Paragraph Font"/>
     <w:uiPriority w:val="1"/>
+    <w:semiHidden/>
     <w:unhideWhenUsed/>
   </w:style>
   <w:style w:type="table" w:default="1" w:styleId="Tablanormal">
@@ -3102,23 +2930,6 @@
 </file>
 
 <file path=customXml/item1.xml><?xml version="1.0" encoding="utf-8"?>
-<p:properties xmlns:p="http://schemas.microsoft.com/office/2006/metadata/properties" xmlns:xsi="http://www.w3.org/2001/XMLSchema-instance" xmlns:pc="http://schemas.microsoft.com/office/infopath/2007/PartnerControls">
-  <documentManagement>
-    <ReferenceId xmlns="488ec348-c5c3-401b-a4c5-bd099e1094d8" xsi:nil="true"/>
-  </documentManagement>
-</p:properties>
-</file>
-
-<file path=customXml/item2.xml><?xml version="1.0" encoding="utf-8"?>
-<?mso-contentType ?>
-<FormTemplates xmlns="http://schemas.microsoft.com/sharepoint/v3/contenttype/forms">
-  <Display>DocumentLibraryForm</Display>
-  <Edit>DocumentLibraryForm</Edit>
-  <New>DocumentLibraryForm</New>
-</FormTemplates>
-</file>
-
-<file path=customXml/item3.xml><?xml version="1.0" encoding="utf-8"?>
 <ct:contentTypeSchema xmlns:ct="http://schemas.microsoft.com/office/2006/metadata/contentType" xmlns:ma="http://schemas.microsoft.com/office/2006/metadata/properties/metaAttributes" ct:_="" ma:_="" ma:contentTypeName="Documento" ma:contentTypeID="0x0101007ECFBD23C3502443A10DCB0213F78862" ma:contentTypeVersion="4" ma:contentTypeDescription="Crear nuevo documento." ma:contentTypeScope="" ma:versionID="3b93cf9754737d68e2478d2c26b9106e">
   <xsd:schema xmlns:xsd="http://www.w3.org/2001/XMLSchema" xmlns:xs="http://www.w3.org/2001/XMLSchema" xmlns:p="http://schemas.microsoft.com/office/2006/metadata/properties" xmlns:ns2="488ec348-c5c3-401b-a4c5-bd099e1094d8" targetNamespace="http://schemas.microsoft.com/office/2006/metadata/properties" ma:root="true" ma:fieldsID="6b98a23fecf4cd5f2c8668b625bc74db" ns2:_="">
     <xsd:import namespace="488ec348-c5c3-401b-a4c5-bd099e1094d8"/>
@@ -3262,25 +3073,24 @@
 </ct:contentTypeSchema>
 </file>
 
-<file path=customXml/itemProps1.xml><?xml version="1.0" encoding="utf-8"?>
-<ds:datastoreItem xmlns:ds="http://schemas.openxmlformats.org/officeDocument/2006/customXml" ds:itemID="{653632CC-23C6-4329-81CC-B3E75643F266}">
-  <ds:schemaRefs>
-    <ds:schemaRef ds:uri="http://schemas.microsoft.com/office/2006/metadata/properties"/>
-    <ds:schemaRef ds:uri="http://schemas.microsoft.com/office/infopath/2007/PartnerControls"/>
-    <ds:schemaRef ds:uri="488ec348-c5c3-401b-a4c5-bd099e1094d8"/>
-  </ds:schemaRefs>
-</ds:datastoreItem>
+<file path=customXml/item2.xml><?xml version="1.0" encoding="utf-8"?>
+<?mso-contentType ?>
+<FormTemplates xmlns="http://schemas.microsoft.com/sharepoint/v3/contenttype/forms">
+  <Display>DocumentLibraryForm</Display>
+  <Edit>DocumentLibraryForm</Edit>
+  <New>DocumentLibraryForm</New>
+</FormTemplates>
 </file>
 
-<file path=customXml/itemProps2.xml><?xml version="1.0" encoding="utf-8"?>
-<ds:datastoreItem xmlns:ds="http://schemas.openxmlformats.org/officeDocument/2006/customXml" ds:itemID="{BD9E8CF9-38A2-4698-A308-175F07F473AD}">
-  <ds:schemaRefs>
-    <ds:schemaRef ds:uri="http://schemas.microsoft.com/sharepoint/v3/contenttype/forms"/>
-  </ds:schemaRefs>
-</ds:datastoreItem>
+<file path=customXml/item3.xml><?xml version="1.0" encoding="utf-8"?>
+<p:properties xmlns:p="http://schemas.microsoft.com/office/2006/metadata/properties" xmlns:xsi="http://www.w3.org/2001/XMLSchema-instance" xmlns:pc="http://schemas.microsoft.com/office/infopath/2007/PartnerControls">
+  <documentManagement>
+    <ReferenceId xmlns="488ec348-c5c3-401b-a4c5-bd099e1094d8" xsi:nil="true"/>
+  </documentManagement>
+</p:properties>
 </file>
 
-<file path=customXml/itemProps3.xml><?xml version="1.0" encoding="utf-8"?>
+<file path=customXml/itemProps1.xml><?xml version="1.0" encoding="utf-8"?>
 <ds:datastoreItem xmlns:ds="http://schemas.openxmlformats.org/officeDocument/2006/customXml" ds:itemID="{7E54601C-4DBE-403D-B565-7D8F39560045}">
   <ds:schemaRefs>
     <ds:schemaRef ds:uri="http://schemas.microsoft.com/office/2006/metadata/contentType"/>
@@ -3296,4 +3106,22 @@
     <ds:schemaRef ds:uri="http://schemas.microsoft.com/internal/obd"/>
   </ds:schemaRefs>
 </ds:datastoreItem>
+</file>
+
+<file path=customXml/itemProps2.xml><?xml version="1.0" encoding="utf-8"?>
+<ds:datastoreItem xmlns:ds="http://schemas.openxmlformats.org/officeDocument/2006/customXml" ds:itemID="{BD9E8CF9-38A2-4698-A308-175F07F473AD}">
+  <ds:schemaRefs>
+    <ds:schemaRef ds:uri="http://schemas.microsoft.com/sharepoint/v3/contenttype/forms"/>
+  </ds:schemaRefs>
+</ds:datastoreItem>
+</file>
+
+<file path=customXml/itemProps3.xml><?xml version="1.0" encoding="utf-8"?>
+<ds:datastoreItem xmlns:ds="http://schemas.openxmlformats.org/officeDocument/2006/customXml" ds:itemID="{653632CC-23C6-4329-81CC-B3E75643F266}">
+  <ds:schemaRefs>
+    <ds:schemaRef ds:uri="http://schemas.microsoft.com/office/2006/metadata/properties"/>
+    <ds:schemaRef ds:uri="http://schemas.microsoft.com/office/infopath/2007/PartnerControls"/>
+    <ds:schemaRef ds:uri="488ec348-c5c3-401b-a4c5-bd099e1094d8"/>
+  </ds:schemaRefs>
+</ds:datastoreItem>
 </file>
</xml_diff>